<commit_message>
Fixed up Proposal Form
</commit_message>
<xml_diff>
--- a/proposal/CA326_Project_Proposal_Form.docx
+++ b/proposal/CA326_Project_Proposal_Form.docx
@@ -267,86 +267,83 @@
         <w:rPr>
           <w:rFonts w:ascii="Helvetica" w:hAnsi="Helvetica"/>
         </w:rPr>
-        <w:t xml:space="preserve">David </w:t>
+        <w:t>David Si</w:t>
+      </w:r>
+      <w:r>
+        <w:rPr>
+          <w:rFonts w:ascii="Helvetica" w:hAnsi="Helvetica"/>
+        </w:rPr>
+        <w:t>nclair</w:t>
+      </w:r>
+    </w:p>
+    <w:p>
+      <w:pPr>
+        <w:pStyle w:val="NormalWeb"/>
+      </w:pPr>
+      <w:r>
+        <w:rPr>
+          <w:rFonts w:ascii="Helvetica" w:hAnsi="Helvetica"/>
+          <w:sz w:val="32"/>
+          <w:szCs w:val="32"/>
+        </w:rPr>
+        <w:t xml:space="preserve">Project Description </w:t>
+      </w:r>
+      <w:r>
+        <w:rPr>
+          <w:rFonts w:ascii="Helvetica" w:hAnsi="Helvetica"/>
+        </w:rPr>
+        <w:t>:</w:t>
+      </w:r>
+      <w:r>
+        <w:rPr>
+          <w:rFonts w:ascii="Helvetica" w:hAnsi="Helvetica"/>
+        </w:rPr>
+        <w:br/>
+      </w:r>
+    </w:p>
+    <w:p>
+      <w:pPr>
+        <w:pStyle w:val="NormalWeb"/>
+      </w:pPr>
+      <w:r>
+        <w:t>This project aims to create a virtual platform on which</w:t>
+      </w:r>
+      <w:r>
+        <w:t xml:space="preserve"> a c</w:t>
+      </w:r>
+      <w:r>
+        <w:t>ar</w:t>
+      </w:r>
+      <w:r>
+        <w:t>d collecting game of Magic the G</w:t>
+      </w:r>
+      <w:r>
+        <w:t xml:space="preserve">athering could be played alongside creating a program which will be able to compete in a match against another player or another programme. The rules of the game are easy to understand an implement however the longer the game continues the more complex it becomes. Utilizing </w:t>
+      </w:r>
+      <w:proofErr w:type="spellStart"/>
+      <w:r>
+        <w:t>Pygame</w:t>
+      </w:r>
+      <w:proofErr w:type="spellEnd"/>
+      <w:r>
+        <w:t xml:space="preserve"> and Python</w:t>
+      </w:r>
+      <w:r>
+        <w:t xml:space="preserve"> we will create</w:t>
+      </w:r>
+      <w:r>
+        <w:t xml:space="preserve"> a virtual version of the table top game and run it on</w:t>
+      </w:r>
+      <w:r>
+        <w:t xml:space="preserve"> a server based platform to which other clients (players) will connect. </w:t>
+      </w:r>
+      <w:r>
+        <w:t>This project will require us to design an effective user interface on which the game will be displayed alongside creation of an AI which will act a</w:t>
       </w:r>
       <w:bookmarkStart w:id="0" w:name="_GoBack"/>
       <w:bookmarkEnd w:id="0"/>
       <w:r>
-        <w:rPr>
-          <w:rFonts w:ascii="Helvetica" w:hAnsi="Helvetica"/>
-        </w:rPr>
-        <w:t>Si</w:t>
-      </w:r>
-      <w:r>
-        <w:rPr>
-          <w:rFonts w:ascii="Helvetica" w:hAnsi="Helvetica"/>
-        </w:rPr>
-        <w:t>nclair</w:t>
-      </w:r>
-    </w:p>
-    <w:p>
-      <w:pPr>
-        <w:pStyle w:val="NormalWeb"/>
-      </w:pPr>
-      <w:r>
-        <w:rPr>
-          <w:rFonts w:ascii="Helvetica" w:hAnsi="Helvetica"/>
-          <w:sz w:val="32"/>
-          <w:szCs w:val="32"/>
-        </w:rPr>
-        <w:t xml:space="preserve">Project Description </w:t>
-      </w:r>
-      <w:r>
-        <w:rPr>
-          <w:rFonts w:ascii="Helvetica" w:hAnsi="Helvetica"/>
-        </w:rPr>
-        <w:t>:</w:t>
-      </w:r>
-      <w:r>
-        <w:rPr>
-          <w:rFonts w:ascii="Helvetica" w:hAnsi="Helvetica"/>
-        </w:rPr>
-        <w:br/>
-      </w:r>
-    </w:p>
-    <w:p>
-      <w:pPr>
-        <w:pStyle w:val="NormalWeb"/>
-      </w:pPr>
-      <w:r>
-        <w:t>This project aims to create a virtual platform on which</w:t>
-      </w:r>
-      <w:r>
-        <w:t xml:space="preserve"> a c</w:t>
-      </w:r>
-      <w:r>
-        <w:t>ar</w:t>
-      </w:r>
-      <w:r>
-        <w:t>d collecting game of Magic the G</w:t>
-      </w:r>
-      <w:r>
-        <w:t xml:space="preserve">athering could be played alongside creating a program which will be able to compete in a match against another player or another programme. The rules of the game are easy to understand an implement however the longer the game continues the more complex it becomes. Utilizing </w:t>
-      </w:r>
-      <w:proofErr w:type="spellStart"/>
-      <w:r>
-        <w:t>Pygame</w:t>
-      </w:r>
-      <w:proofErr w:type="spellEnd"/>
-      <w:r>
-        <w:t xml:space="preserve"> and Python</w:t>
-      </w:r>
-      <w:r>
-        <w:t xml:space="preserve"> we will create</w:t>
-      </w:r>
-      <w:r>
-        <w:t xml:space="preserve"> a virtual version of the table top game and run it on</w:t>
-      </w:r>
-      <w:r>
-        <w:t xml:space="preserve"> a server based platform to which other clients (players) will connect. </w:t>
-      </w:r>
-      <w:r>
-        <w:t xml:space="preserve">This project will require us to design an effective user interface on which the game will be displayed alongside creation of an AI which will act as an opponent. The Ai will be using the Monte Carlo Algorithm to determine its next best possible while calculating the based on probability of that </w:t>
+        <w:t xml:space="preserve">s an opponent. The Ai will be using the Monte Carlo Algorithm to determine its next best possible while calculating the based on probability of that </w:t>
       </w:r>
       <w:r>
         <w:t>opponent’s</w:t>
@@ -436,7 +433,13 @@
         <w:t>Each player upon joining the game will be able to construct their ow</w:t>
       </w:r>
       <w:r>
-        <w:t>n deck from 200 available cards. The Ai will be using one of 5 previously pre constructed decks.</w:t>
+        <w:t>n deck</w:t>
+      </w:r>
+      <w:r>
+        <w:t xml:space="preserve"> of size 60</w:t>
+      </w:r>
+      <w:r>
+        <w:t xml:space="preserve"> from 200 available cards. The Ai will be using one of 5 previously pre constructed decks.</w:t>
       </w:r>
     </w:p>
     <w:p>
@@ -494,96 +497,94 @@
           <w:sz w:val="32"/>
           <w:szCs w:val="32"/>
         </w:rPr>
-        <w:t>Programming tools</w:t>
-      </w:r>
-      <w:r>
+        <w:t>Programming tools:</w:t>
+      </w:r>
+    </w:p>
+    <w:p>
+      <w:pPr>
+        <w:pStyle w:val="NormalWeb"/>
+      </w:pPr>
+      <w:proofErr w:type="spellStart"/>
+      <w:r>
+        <w:t>Pygame</w:t>
+      </w:r>
+      <w:proofErr w:type="spellEnd"/>
+      <w:r>
+        <w:t>, eclipse, Linux server</w:t>
+      </w:r>
+    </w:p>
+    <w:p>
+      <w:pPr>
+        <w:pStyle w:val="NormalWeb"/>
         <w:rPr>
           <w:rFonts w:ascii="Helvetica" w:hAnsi="Helvetica" w:cs="Helvetica"/>
           <w:sz w:val="32"/>
           <w:szCs w:val="32"/>
         </w:rPr>
-        <w:t>:</w:t>
-      </w:r>
-    </w:p>
-    <w:p>
-      <w:pPr>
-        <w:pStyle w:val="NormalWeb"/>
-      </w:pPr>
-      <w:proofErr w:type="spellStart"/>
-      <w:r>
-        <w:t>Pygame</w:t>
-      </w:r>
-      <w:proofErr w:type="spellEnd"/>
-      <w:r>
-        <w:t>, eclipse, Linux server</w:t>
-      </w:r>
-    </w:p>
-    <w:p>
-      <w:pPr>
-        <w:pStyle w:val="NormalWeb"/>
+      </w:pPr>
+      <w:r>
         <w:rPr>
           <w:rFonts w:ascii="Helvetica" w:hAnsi="Helvetica" w:cs="Helvetica"/>
           <w:sz w:val="32"/>
           <w:szCs w:val="32"/>
         </w:rPr>
-      </w:pPr>
-      <w:r>
+        <w:t>Learning Challenges:</w:t>
+      </w:r>
+    </w:p>
+    <w:p>
+      <w:pPr>
+        <w:pStyle w:val="NormalWeb"/>
+      </w:pPr>
+      <w:r>
+        <w:t xml:space="preserve">Learning how to set up and run a stable server. How to use </w:t>
+      </w:r>
+      <w:proofErr w:type="spellStart"/>
+      <w:r>
+        <w:t>Pygame</w:t>
+      </w:r>
+      <w:proofErr w:type="spellEnd"/>
+      <w:r>
+        <w:t>. Implementing</w:t>
+      </w:r>
+      <w:r>
+        <w:t xml:space="preserve"> a</w:t>
+      </w:r>
+      <w:r>
+        <w:t xml:space="preserve"> complex AI system</w:t>
+      </w:r>
+    </w:p>
+    <w:p>
+      <w:pPr>
+        <w:pStyle w:val="NormalWeb"/>
         <w:rPr>
           <w:rFonts w:ascii="Helvetica" w:hAnsi="Helvetica" w:cs="Helvetica"/>
           <w:sz w:val="32"/>
           <w:szCs w:val="32"/>
         </w:rPr>
-        <w:t>Learning Challenges:</w:t>
-      </w:r>
-    </w:p>
-    <w:p>
-      <w:pPr>
-        <w:pStyle w:val="NormalWeb"/>
-      </w:pPr>
-      <w:r>
-        <w:t xml:space="preserve">Learning how to set up and run a stable server. How to use </w:t>
-      </w:r>
-      <w:proofErr w:type="spellStart"/>
-      <w:r>
-        <w:t>Pygame</w:t>
-      </w:r>
-      <w:proofErr w:type="spellEnd"/>
-      <w:r>
-        <w:t>. Implementing complex AI system</w:t>
-      </w:r>
-    </w:p>
-    <w:p>
-      <w:pPr>
-        <w:pStyle w:val="NormalWeb"/>
+      </w:pPr>
+      <w:r>
         <w:rPr>
           <w:rFonts w:ascii="Helvetica" w:hAnsi="Helvetica" w:cs="Helvetica"/>
           <w:sz w:val="32"/>
           <w:szCs w:val="32"/>
         </w:rPr>
-      </w:pPr>
-      <w:r>
-        <w:rPr>
-          <w:rFonts w:ascii="Helvetica" w:hAnsi="Helvetica" w:cs="Helvetica"/>
-          <w:sz w:val="32"/>
-          <w:szCs w:val="32"/>
-        </w:rPr>
-        <w:t>Hardware/ software</w:t>
-      </w:r>
-      <w:r>
-        <w:rPr>
-          <w:rFonts w:ascii="Helvetica" w:hAnsi="Helvetica" w:cs="Helvetica"/>
-          <w:sz w:val="32"/>
-          <w:szCs w:val="32"/>
-        </w:rPr>
-        <w:t>:</w:t>
-      </w:r>
-    </w:p>
-    <w:p>
-      <w:pPr>
-        <w:pStyle w:val="NormalWeb"/>
-      </w:pPr>
-      <w:r>
-        <w:t xml:space="preserve">PC with Dual boot into windows and Ubuntu </w:t>
+        <w:t>Hardware/ software:</w:t>
+      </w:r>
+    </w:p>
+    <w:p>
+      <w:pPr>
+        <w:pStyle w:val="NormalWeb"/>
+      </w:pPr>
+      <w:proofErr w:type="gramStart"/>
+      <w:r>
+        <w:t>PC ,Windows</w:t>
+      </w:r>
+      <w:proofErr w:type="gramEnd"/>
+      <w:r>
+        <w:t xml:space="preserve"> and </w:t>
+      </w:r>
+      <w:r>
+        <w:t>Linux</w:t>
       </w:r>
     </w:p>
     <w:p>

</xml_diff>